<commit_message>
[feature] Demonstration reasoning for wildcard issues.
</commit_message>
<xml_diff>
--- a/final-report/digital-preservation-stage-boss-one.docx
+++ b/final-report/digital-preservation-stage-boss-one.docx
@@ -13,15 +13,7 @@
         <w:rPr>
           <w:color w:val="404040"/>
         </w:rPr>
-        <w:t>Digit</w:t>
-      </w:r>
-      <w:bookmarkStart w:id="0" w:name="_GoBack"/>
-      <w:bookmarkEnd w:id="0"/>
-      <w:r>
-        <w:rPr>
-          <w:color w:val="404040"/>
-        </w:rPr>
-        <w:t>al Preservation Stage Boss One</w:t>
+        <w:t>Digital Preservation Stage Boss One</w:t>
       </w:r>
     </w:p>
     <w:p>
@@ -273,6 +265,7 @@
           <w:sz w:val="20"/>
           <w:szCs w:val="22"/>
         </w:rPr>
+        <w:lastRenderedPageBreak/>
         <w:t>The purpose of this test was to understand the behaviour of an identification tool on set of files that should not match a signature specification in PRONOM. The Govdocs simulant is created from a ‘</w:t>
       </w:r>
       <w:hyperlink r:id="rId11">
@@ -865,6 +858,7 @@
           <w:sz w:val="20"/>
           <w:szCs w:val="22"/>
         </w:rPr>
+        <w:lastRenderedPageBreak/>
         <w:t>The ‘maximum bytes to scan’ setting available in DROID (MBS) will impact wildcard (*) signatures. Given a signature of that type for a file format, if a signature is expected to match a file then DROID will scan the file until a match is found, that is, DROID has the potential to scan the entirety of the file without finding a match. Setting a limit to how far it scans is a method for optimizing DROID’s performance. Its effect on precision will be discussed briefly in the result observations.</w:t>
       </w:r>
     </w:p>
@@ -1087,6 +1081,7 @@
           <w:noProof/>
           <w:lang w:eastAsia="en-NZ"/>
         </w:rPr>
+        <w:lastRenderedPageBreak/>
         <w:drawing>
           <wp:inline distT="0" distB="8890" distL="0" distR="0" wp14:anchorId="4BAC931E" wp14:editId="3694C792">
             <wp:extent cx="5760085" cy="2525395"/>
@@ -1254,6 +1249,7 @@
         <w:rPr>
           <w:color w:val="404040"/>
         </w:rPr>
+        <w:lastRenderedPageBreak/>
         <w:t xml:space="preserve">WAVE File </w:t>
       </w:r>
       <w:r>
@@ -1471,6 +1467,7 @@
           <w:sz w:val="20"/>
           <w:szCs w:val="22"/>
         </w:rPr>
+        <w:lastRenderedPageBreak/>
         <w:t>Unlike with DROID, the other Siegfried results come in quicker than checksum generation.</w:t>
       </w:r>
     </w:p>
@@ -2072,6 +2069,7 @@
         <w:rPr>
           <w:sz w:val="20"/>
         </w:rPr>
+        <w:lastRenderedPageBreak/>
         <w:t xml:space="preserve">But, while you may be able to see this is primarily text, Siegfried’s ‘UNKNOWN’ identification indicates the existence of non-text characters such as ASCII 0x15, the Negative Acknowledge signal: </w:t>
       </w:r>
       <w:hyperlink r:id="rId25">
@@ -2360,6 +2358,7 @@
           <w:sz w:val="20"/>
           <w:szCs w:val="22"/>
         </w:rPr>
+        <w:lastRenderedPageBreak/>
         <w:t xml:space="preserve">The information I have from MediaInfo is as follows: </w:t>
       </w:r>
     </w:p>
@@ -2570,6 +2569,7 @@
           <w:sz w:val="20"/>
           <w:szCs w:val="22"/>
         </w:rPr>
+        <w:lastRenderedPageBreak/>
         <w:t xml:space="preserve">This means that Siegfried results may also be quicker as per the speed results above due to it narrowing down the result set quicker than perhaps it should if PRONOM were providing this information. </w:t>
       </w:r>
     </w:p>
@@ -2656,7 +2656,135 @@
           <w:sz w:val="20"/>
           <w:szCs w:val="22"/>
         </w:rPr>
-        <w:t xml:space="preserve">This seems to be a cause of wildcard matching on large files (23 WAVE signatures have wildcards in them) </w:t>
+        <w:t xml:space="preserve">This </w:t>
+      </w:r>
+      <w:r>
+        <w:rPr>
+          <w:sz w:val="20"/>
+          <w:szCs w:val="22"/>
+        </w:rPr>
+        <w:t>may</w:t>
+      </w:r>
+      <w:r>
+        <w:rPr>
+          <w:sz w:val="20"/>
+          <w:szCs w:val="22"/>
+        </w:rPr>
+        <w:t xml:space="preserve"> be a cause of wi</w:t>
+      </w:r>
+      <w:r>
+        <w:rPr>
+          <w:sz w:val="20"/>
+          <w:szCs w:val="22"/>
+        </w:rPr>
+        <w:t xml:space="preserve">ldcard matching on large files - </w:t>
+      </w:r>
+      <w:r>
+        <w:rPr>
+          <w:sz w:val="20"/>
+          <w:szCs w:val="22"/>
+        </w:rPr>
+        <w:t>23 WAVE signatures have wi</w:t>
+      </w:r>
+      <w:r>
+        <w:rPr>
+          <w:sz w:val="20"/>
+          <w:szCs w:val="22"/>
+        </w:rPr>
+        <w:t xml:space="preserve">ldcards in them which means that if DROID matches the first part of the signature it </w:t>
+      </w:r>
+      <w:r>
+        <w:rPr>
+          <w:sz w:val="20"/>
+          <w:szCs w:val="22"/>
+        </w:rPr>
+        <w:t>can</w:t>
+      </w:r>
+      <w:r>
+        <w:rPr>
+          <w:sz w:val="20"/>
+          <w:szCs w:val="22"/>
+        </w:rPr>
+        <w:t xml:space="preserve"> continue to try and match the file it is scan</w:t>
+      </w:r>
+      <w:bookmarkStart w:id="0" w:name="_GoBack"/>
+      <w:bookmarkEnd w:id="0"/>
+      <w:r>
+        <w:rPr>
+          <w:sz w:val="20"/>
+          <w:szCs w:val="22"/>
+        </w:rPr>
+        <w:t xml:space="preserve">ning against 23 </w:t>
+      </w:r>
+      <w:r>
+        <w:rPr>
+          <w:sz w:val="20"/>
+          <w:szCs w:val="22"/>
+        </w:rPr>
+        <w:t>possible</w:t>
+      </w:r>
+      <w:r>
+        <w:rPr>
+          <w:sz w:val="20"/>
+          <w:szCs w:val="22"/>
+        </w:rPr>
+        <w:t xml:space="preserve"> o</w:t>
+      </w:r>
+      <w:r>
+        <w:rPr>
+          <w:sz w:val="20"/>
+          <w:szCs w:val="22"/>
+        </w:rPr>
+        <w:t>utcomes</w:t>
+      </w:r>
+      <w:r>
+        <w:rPr>
+          <w:sz w:val="20"/>
+          <w:szCs w:val="22"/>
+        </w:rPr>
+        <w:t xml:space="preserve"> in </w:t>
+      </w:r>
+      <w:r>
+        <w:rPr>
+          <w:sz w:val="20"/>
+          <w:szCs w:val="22"/>
+        </w:rPr>
+        <w:t>parallel</w:t>
+      </w:r>
+      <w:r>
+        <w:rPr>
+          <w:sz w:val="20"/>
+          <w:szCs w:val="22"/>
+        </w:rPr>
+        <w:t xml:space="preserve"> until it can discount </w:t>
+      </w:r>
+      <w:r>
+        <w:rPr>
+          <w:sz w:val="20"/>
+          <w:szCs w:val="22"/>
+        </w:rPr>
+        <w:t>one</w:t>
+      </w:r>
+      <w:r>
+        <w:rPr>
+          <w:sz w:val="20"/>
+          <w:szCs w:val="22"/>
+        </w:rPr>
+        <w:t xml:space="preserve"> by </w:t>
+      </w:r>
+      <w:r>
+        <w:rPr>
+          <w:sz w:val="20"/>
+          <w:szCs w:val="22"/>
+        </w:rPr>
+        <w:t>matching</w:t>
+      </w:r>
+      <w:r>
+        <w:rPr>
+          <w:sz w:val="20"/>
+          <w:szCs w:val="22"/>
+        </w:rPr>
+        <w:t xml:space="preserve"> the next part of the signature, or the end of the file – whichever comes first. </w:t>
       </w:r>
     </w:p>
     <w:p>
@@ -2919,6 +3047,7 @@
           <w:sz w:val="20"/>
           <w:szCs w:val="22"/>
         </w:rPr>
+        <w:lastRenderedPageBreak/>
         <w:t>Som</w:t>
       </w:r>
       <w:r>
@@ -3263,6 +3392,7 @@
           <w:sz w:val="20"/>
           <w:szCs w:val="22"/>
         </w:rPr>
+        <w:lastRenderedPageBreak/>
         <w:t>I welcome other experiment</w:t>
       </w:r>
       <w:r>

</xml_diff>

<commit_message>
[feature] Link to droidsfmin via @richardlehane.
</commit_message>
<xml_diff>
--- a/final-report/digital-preservation-stage-boss-one.docx
+++ b/final-report/digital-preservation-stage-boss-one.docx
@@ -2868,9 +2868,42 @@
           <w:sz w:val="20"/>
           <w:szCs w:val="22"/>
         </w:rPr>
-        <w:t xml:space="preserve">Create custom signature files per workflow (e.g. well-known digitisation workflows vs. heterogeneous collections for preservation), e.g. using </w:t>
-      </w:r>
-      <w:hyperlink r:id="rId34" w:anchor="customisable" w:history="1">
+        <w:t>Create custom signature files per workflow (e.g. well-known digitisation workflows vs. heterogeneous collections for preservation), e.g. using</w:t>
+      </w:r>
+      <w:r>
+        <w:rPr>
+          <w:sz w:val="20"/>
+          <w:szCs w:val="22"/>
+        </w:rPr>
+        <w:t xml:space="preserve"> </w:t>
+      </w:r>
+      <w:hyperlink r:id="rId34" w:history="1">
+        <w:proofErr w:type="spellStart"/>
+        <w:r>
+          <w:rPr>
+            <w:rStyle w:val="Hyperlink"/>
+            <w:sz w:val="20"/>
+            <w:szCs w:val="22"/>
+          </w:rPr>
+          <w:t>droidsfmin</w:t>
+        </w:r>
+        <w:proofErr w:type="spellEnd"/>
+      </w:hyperlink>
+      <w:r>
+        <w:rPr>
+          <w:sz w:val="20"/>
+          <w:szCs w:val="22"/>
+        </w:rPr>
+        <w:t xml:space="preserve"> for DROID or</w:t>
+      </w:r>
+      <w:r>
+        <w:rPr>
+          <w:sz w:val="20"/>
+          <w:szCs w:val="22"/>
+        </w:rPr>
+        <w:t xml:space="preserve"> </w:t>
+      </w:r>
+      <w:hyperlink r:id="rId35" w:anchor="customisable" w:history="1">
         <w:r>
           <w:rPr>
             <w:rStyle w:val="InternetLink"/>
@@ -2885,8 +2918,10 @@
           <w:sz w:val="20"/>
           <w:szCs w:val="22"/>
         </w:rPr>
-        <w:t xml:space="preserve"> for Siegfried, or other mechanisms for customising the DROID signature file XML.</w:t>
-      </w:r>
+        <w:t xml:space="preserve"> for Siegfried.</w:t>
+      </w:r>
+      <w:bookmarkStart w:id="0" w:name="_GoBack"/>
+      <w:bookmarkEnd w:id="0"/>
     </w:p>
     <w:p>
       <w:pPr>
@@ -2904,7 +2939,7 @@
         </w:rPr>
         <w:t xml:space="preserve">Optimizing signatures using Wildcards by looking for maximum offsets within specifications or </w:t>
       </w:r>
-      <w:hyperlink r:id="rId35">
+      <w:hyperlink r:id="rId36">
         <w:r>
           <w:rPr>
             <w:rStyle w:val="InternetLink"/>
@@ -3200,7 +3235,7 @@
         </w:rPr>
         <w:t xml:space="preserve">As you saw above, the results here have translated to the logging of issues in the DROID GitHub repository. The same was done for Siegfried, and Richard Lehane has already rolled up the bug fixes proper in Siegfried 6.1.3: </w:t>
       </w:r>
-      <w:hyperlink r:id="rId36">
+      <w:hyperlink r:id="rId37">
         <w:r>
           <w:rPr>
             <w:rStyle w:val="InternetLink"/>
@@ -3460,7 +3495,7 @@
                     </pic:cNvPicPr>
                   </pic:nvPicPr>
                   <pic:blipFill>
-                    <a:blip r:embed="rId37"/>
+                    <a:blip r:embed="rId38"/>
                     <a:stretch>
                       <a:fillRect/>
                     </a:stretch>
@@ -3486,14 +3521,9 @@
         <w:pStyle w:val="Caption"/>
       </w:pPr>
       <w:r>
-        <w:t>Image via IM</w:t>
-      </w:r>
-      <w:bookmarkStart w:id="0" w:name="_GoBack"/>
-      <w:bookmarkEnd w:id="0"/>
-      <w:r>
-        <w:t xml:space="preserve">DB: </w:t>
-      </w:r>
-      <w:hyperlink r:id="rId38" w:history="1">
+        <w:t xml:space="preserve">Image via IMDB: </w:t>
+      </w:r>
+      <w:hyperlink r:id="rId39" w:history="1">
         <w:r>
           <w:rPr>
             <w:rStyle w:val="Hyperlink"/>
@@ -3516,12 +3546,12 @@
       <w:bookmarkEnd w:id="1"/>
     </w:p>
     <w:sectPr>
-      <w:headerReference w:type="even" r:id="rId39"/>
-      <w:headerReference w:type="default" r:id="rId40"/>
-      <w:footerReference w:type="even" r:id="rId41"/>
-      <w:footerReference w:type="default" r:id="rId42"/>
-      <w:headerReference w:type="first" r:id="rId43"/>
-      <w:footerReference w:type="first" r:id="rId44"/>
+      <w:headerReference w:type="even" r:id="rId40"/>
+      <w:headerReference w:type="default" r:id="rId41"/>
+      <w:footerReference w:type="even" r:id="rId42"/>
+      <w:footerReference w:type="default" r:id="rId43"/>
+      <w:headerReference w:type="first" r:id="rId44"/>
+      <w:footerReference w:type="first" r:id="rId45"/>
       <w:pgSz w:w="11906" w:h="16838"/>
       <w:pgMar w:top="1440" w:right="1440" w:bottom="1440" w:left="1440" w:header="425" w:footer="635" w:gutter="0"/>
       <w:cols w:space="720"/>

</xml_diff>

<commit_message>
[ignore] word is a horrible format.
</commit_message>
<xml_diff>
--- a/final-report/digital-preservation-stage-boss-one.docx
+++ b/final-report/digital-preservation-stage-boss-one.docx
@@ -2918,10 +2918,17 @@
           <w:sz w:val="20"/>
           <w:szCs w:val="22"/>
         </w:rPr>
-        <w:t xml:space="preserve"> for Siegfried.</w:t>
+        <w:t xml:space="preserve"> for Siegfried</w:t>
       </w:r>
       <w:bookmarkStart w:id="0" w:name="_GoBack"/>
       <w:bookmarkEnd w:id="0"/>
+      <w:r>
+        <w:rPr>
+          <w:sz w:val="20"/>
+          <w:szCs w:val="22"/>
+        </w:rPr>
+        <w:t>.</w:t>
+      </w:r>
     </w:p>
     <w:p>
       <w:pPr>

</xml_diff>

<commit_message>
[bugfix] Error in understanding of PRONOM priorities. Hopefully corrected.
</commit_message>
<xml_diff>
--- a/final-report/digital-preservation-stage-boss-one.docx
+++ b/final-report/digital-preservation-stage-boss-one.docx
@@ -108,7 +108,7 @@
         </w:rPr>
         <w:t xml:space="preserve">The work contributing to these experiments can be found in my GitHub repository </w:t>
       </w:r>
-      <w:hyperlink r:id="rId8">
+      <w:hyperlink r:id="rId9">
         <w:r>
           <w:rPr>
             <w:rStyle w:val="InternetLink"/>
@@ -187,7 +187,7 @@
         </w:rPr>
         <w:t xml:space="preserve">Measure performance across the </w:t>
       </w:r>
-      <w:hyperlink r:id="rId9">
+      <w:hyperlink r:id="rId10">
         <w:r>
           <w:rPr>
             <w:rStyle w:val="InternetLink"/>
@@ -232,7 +232,7 @@
         </w:rPr>
         <w:t xml:space="preserve">Measure performance across a </w:t>
       </w:r>
-      <w:hyperlink r:id="rId10">
+      <w:hyperlink r:id="rId11">
         <w:r>
           <w:rPr>
             <w:rStyle w:val="InternetLink"/>
@@ -268,7 +268,7 @@
         <w:lastRenderedPageBreak/>
         <w:t>The purpose of this test was to understand the behaviour of an identification tool on set of files that should not match a signature specification in PRONOM. The Govdocs simulant is created from a ‘</w:t>
       </w:r>
-      <w:hyperlink r:id="rId11">
+      <w:hyperlink r:id="rId12">
         <w:r>
           <w:rPr>
             <w:rStyle w:val="InternetLink"/>
@@ -296,7 +296,7 @@
         </w:rPr>
         <w:t xml:space="preserve"> manifest of the files sizes in Govdocs Select corpus. Each size is read and a file of equal size, populated with random data is created. The result is 26,124 files, totalling 31.4GB in size. Anyone can create a set for themselves with the following code: </w:t>
       </w:r>
-      <w:hyperlink r:id="rId12">
+      <w:hyperlink r:id="rId13">
         <w:r>
           <w:rPr>
             <w:rStyle w:val="InternetLink"/>
@@ -363,7 +363,7 @@
         </w:rPr>
         <w:t xml:space="preserve">: </w:t>
       </w:r>
-      <w:hyperlink r:id="rId13">
+      <w:hyperlink r:id="rId14">
         <w:r>
           <w:rPr>
             <w:rStyle w:val="InternetLink"/>
@@ -1100,7 +1100,7 @@
                     </pic:cNvPicPr>
                   </pic:nvPicPr>
                   <pic:blipFill>
-                    <a:blip r:embed="rId14"/>
+                    <a:blip r:embed="rId15"/>
                     <a:stretch>
                       <a:fillRect/>
                     </a:stretch>
@@ -1178,7 +1178,7 @@
                     </pic:cNvPicPr>
                   </pic:nvPicPr>
                   <pic:blipFill>
-                    <a:blip r:embed="rId15"/>
+                    <a:blip r:embed="rId16"/>
                     <a:stretch>
                       <a:fillRect/>
                     </a:stretch>
@@ -1286,7 +1286,7 @@
                     </pic:cNvPicPr>
                   </pic:nvPicPr>
                   <pic:blipFill>
-                    <a:blip r:embed="rId16"/>
+                    <a:blip r:embed="rId17"/>
                     <a:stretch>
                       <a:fillRect/>
                     </a:stretch>
@@ -1366,7 +1366,7 @@
                     </pic:cNvPicPr>
                   </pic:nvPicPr>
                   <pic:blipFill>
-                    <a:blip r:embed="rId17"/>
+                    <a:blip r:embed="rId18"/>
                     <a:stretch>
                       <a:fillRect/>
                     </a:stretch>
@@ -1522,7 +1522,7 @@
         </w:rPr>
         <w:t xml:space="preserve"> startup time, and profile generation are included in DROID’s performance metrics (DROID’s no profile mode would be ideal for these tests but the code available in the </w:t>
       </w:r>
-      <w:hyperlink r:id="rId18">
+      <w:hyperlink r:id="rId19">
         <w:r>
           <w:rPr>
             <w:rStyle w:val="InternetLink"/>
@@ -1556,7 +1556,7 @@
         </w:rPr>
         <w:t xml:space="preserve">Full benchmark results can be seen in the repository with CSV sheets and an aggregating Excel sheet available: </w:t>
       </w:r>
-      <w:hyperlink r:id="rId19">
+      <w:hyperlink r:id="rId20">
         <w:r>
           <w:rPr>
             <w:rStyle w:val="InternetLink"/>
@@ -1618,7 +1618,7 @@
         </w:rPr>
         <w:t xml:space="preserve">re setting. The tests do allow us to do a little analysis of the impact of a maximum byte scan setting on format identification. The Excel spreadsheet in the </w:t>
       </w:r>
-      <w:hyperlink r:id="rId20">
+      <w:hyperlink r:id="rId21">
         <w:r>
           <w:rPr>
             <w:rStyle w:val="InternetLink"/>
@@ -1844,7 +1844,7 @@
         </w:numPr>
         <w:ind w:left="1434" w:hanging="357"/>
       </w:pPr>
-      <w:hyperlink r:id="rId21">
+      <w:hyperlink r:id="rId22">
         <w:r>
           <w:rPr>
             <w:rStyle w:val="InternetLink"/>
@@ -1869,7 +1869,7 @@
         </w:numPr>
         <w:ind w:left="1434" w:hanging="357"/>
       </w:pPr>
-      <w:hyperlink r:id="rId22">
+      <w:hyperlink r:id="rId23">
         <w:r>
           <w:rPr>
             <w:rStyle w:val="InternetLink"/>
@@ -1912,7 +1912,7 @@
         </w:rPr>
         <w:t xml:space="preserve">t discussed in more detail here. A full comparison by Richard Lehane for these sets is </w:t>
       </w:r>
-      <w:hyperlink r:id="rId23">
+      <w:hyperlink r:id="rId24">
         <w:r>
           <w:rPr>
             <w:rStyle w:val="InternetLink"/>
@@ -2035,7 +2035,7 @@
                     </pic:cNvPicPr>
                   </pic:nvPicPr>
                   <pic:blipFill>
-                    <a:blip r:embed="rId24"/>
+                    <a:blip r:embed="rId25"/>
                     <a:stretch>
                       <a:fillRect/>
                     </a:stretch>
@@ -2072,7 +2072,7 @@
         <w:lastRenderedPageBreak/>
         <w:t xml:space="preserve">But, while you may be able to see this is primarily text, Siegfried’s ‘UNKNOWN’ identification indicates the existence of non-text characters such as ASCII 0x15, the Negative Acknowledge signal: </w:t>
       </w:r>
-      <w:hyperlink r:id="rId25">
+      <w:hyperlink r:id="rId26">
         <w:r>
           <w:rPr>
             <w:rStyle w:val="InternetLink"/>
@@ -2171,7 +2171,7 @@
         </w:rPr>
         <w:t xml:space="preserve">WAVE identification results can be found here: </w:t>
       </w:r>
-      <w:hyperlink r:id="rId26">
+      <w:hyperlink r:id="rId27">
         <w:r>
           <w:rPr>
             <w:rStyle w:val="InternetLink"/>
@@ -2200,7 +2200,7 @@
         </w:rPr>
         <w:t xml:space="preserve">Siegfried (All modes) and DROID with 65535 bytes MBS and 10MB MBS give the result PRONOM </w:t>
       </w:r>
-      <w:hyperlink r:id="rId27">
+      <w:hyperlink r:id="rId28">
         <w:r>
           <w:rPr>
             <w:rStyle w:val="InternetLink"/>
@@ -2217,7 +2217,7 @@
         </w:rPr>
         <w:t xml:space="preserve"> (Waveform Audio (WAVEFORMATEX)). DROID NOLIMIT gives multiple identification results, fmt/142, and </w:t>
       </w:r>
-      <w:hyperlink r:id="rId28">
+      <w:hyperlink r:id="rId29">
         <w:r>
           <w:rPr>
             <w:rStyle w:val="InternetLink"/>
@@ -2306,7 +2306,7 @@
                     </pic:cNvPicPr>
                   </pic:nvPicPr>
                   <pic:blipFill>
-                    <a:blip r:embed="rId29"/>
+                    <a:blip r:embed="rId30"/>
                     <a:stretch>
                       <a:fillRect/>
                     </a:stretch>
@@ -2390,7 +2390,7 @@
                     </pic:cNvPicPr>
                   </pic:nvPicPr>
                   <pic:blipFill>
-                    <a:blip r:embed="rId30"/>
+                    <a:blip r:embed="rId31"/>
                     <a:stretch>
                       <a:fillRect/>
                     </a:stretch>
@@ -2443,7 +2443,21 @@
           <w:sz w:val="20"/>
           <w:szCs w:val="22"/>
         </w:rPr>
-        <w:t xml:space="preserve">t receive a double identification in DROID, and it is something that can usually be fixed. </w:t>
+        <w:t>t receive a</w:t>
+      </w:r>
+      <w:r>
+        <w:rPr>
+          <w:sz w:val="20"/>
+          <w:szCs w:val="22"/>
+        </w:rPr>
+        <w:t xml:space="preserve"> double identification in DROID</w:t>
+      </w:r>
+      <w:r>
+        <w:rPr>
+          <w:sz w:val="20"/>
+          <w:szCs w:val="22"/>
+        </w:rPr>
+        <w:t xml:space="preserve"> and it is something that can usually be fixed. </w:t>
       </w:r>
     </w:p>
     <w:p>
@@ -2460,9 +2474,75 @@
           <w:sz w:val="20"/>
           <w:szCs w:val="22"/>
         </w:rPr>
-        <w:t xml:space="preserve">It is likely that this is down to no priority information being specified between fmt/142, and fmt/704, where fmt/142 does have a lesser priority than </w:t>
-      </w:r>
-      <w:hyperlink r:id="rId31">
+        <w:t xml:space="preserve">DROID matches against the two signatures and so it </w:t>
+      </w:r>
+      <w:r>
+        <w:rPr>
+          <w:sz w:val="20"/>
+          <w:szCs w:val="22"/>
+        </w:rPr>
+        <w:t>is likely that this is down to no priority information being specified between</w:t>
+      </w:r>
+      <w:r>
+        <w:rPr>
+          <w:sz w:val="20"/>
+          <w:szCs w:val="22"/>
+        </w:rPr>
+        <w:t xml:space="preserve"> fmt/142, and fmt/704. </w:t>
+      </w:r>
+    </w:p>
+    <w:p>
+      <w:pPr>
+        <w:pStyle w:val="ListParagraph"/>
+        <w:numPr>
+          <w:ilvl w:val="0"/>
+          <w:numId w:val="5"/>
+        </w:numPr>
+        <w:spacing w:line="360" w:lineRule="auto"/>
+      </w:pPr>
+      <w:r>
+        <w:rPr>
+          <w:sz w:val="20"/>
+          <w:szCs w:val="22"/>
+        </w:rPr>
+        <w:t>Although more work needs to be done to in</w:t>
+      </w:r>
+      <w:r>
+        <w:rPr>
+          <w:sz w:val="20"/>
+          <w:szCs w:val="22"/>
+        </w:rPr>
+        <w:t>vestigate this and propose a solution for the PRONOM team</w:t>
+      </w:r>
+      <w:r>
+        <w:rPr>
+          <w:sz w:val="20"/>
+          <w:szCs w:val="22"/>
+        </w:rPr>
+        <w:t>; i</w:t>
+      </w:r>
+      <w:r>
+        <w:rPr>
+          <w:sz w:val="20"/>
+          <w:szCs w:val="22"/>
+        </w:rPr>
+        <w:t xml:space="preserve">f we look at the record for fmt/142 we </w:t>
+      </w:r>
+      <w:r>
+        <w:rPr>
+          <w:sz w:val="20"/>
+          <w:szCs w:val="22"/>
+        </w:rPr>
+        <w:t xml:space="preserve">can see its relationship as a </w:t>
+      </w:r>
+      <w:r>
+        <w:rPr>
+          <w:sz w:val="20"/>
+          <w:szCs w:val="22"/>
+        </w:rPr>
+        <w:t xml:space="preserve">previous version of </w:t>
+      </w:r>
+      <w:hyperlink r:id="rId32">
         <w:r>
           <w:rPr>
             <w:rStyle w:val="InternetLink"/>
@@ -2474,10 +2554,264 @@
       </w:hyperlink>
       <w:r>
         <w:rPr>
-          <w:sz w:val="20"/>
-          <w:szCs w:val="22"/>
-        </w:rPr>
-        <w:t xml:space="preserve"> which then does have lower priority than all the BWF formats:</w:t>
+          <w:rStyle w:val="InternetLink"/>
+          <w:sz w:val="20"/>
+          <w:szCs w:val="22"/>
+        </w:rPr>
+        <w:t xml:space="preserve"> </w:t>
+      </w:r>
+      <w:r>
+        <w:rPr>
+          <w:rStyle w:val="InternetLink"/>
+          <w:color w:val="auto"/>
+          <w:sz w:val="20"/>
+          <w:szCs w:val="22"/>
+          <w:u w:val="none"/>
+        </w:rPr>
+        <w:t>(Waveform Audio (WAVEFORMATEXTENSIBLE))</w:t>
+      </w:r>
+      <w:r>
+        <w:rPr>
+          <w:sz w:val="20"/>
+          <w:szCs w:val="22"/>
+        </w:rPr>
+        <w:t>.</w:t>
+      </w:r>
+      <w:r>
+        <w:rPr>
+          <w:sz w:val="20"/>
+          <w:szCs w:val="22"/>
+        </w:rPr>
+        <w:t xml:space="preserve"> </w:t>
+      </w:r>
+      <w:r>
+        <w:rPr>
+          <w:sz w:val="20"/>
+          <w:szCs w:val="22"/>
+        </w:rPr>
+        <w:t xml:space="preserve">And if we look at </w:t>
+      </w:r>
+      <w:hyperlink r:id="rId33" w:history="1">
+        <w:r>
+          <w:rPr>
+            <w:rStyle w:val="Hyperlink"/>
+            <w:sz w:val="20"/>
+            <w:szCs w:val="22"/>
+          </w:rPr>
+          <w:t>fmt/141</w:t>
+        </w:r>
+      </w:hyperlink>
+      <w:r>
+        <w:rPr>
+          <w:sz w:val="20"/>
+          <w:szCs w:val="22"/>
+        </w:rPr>
+        <w:t xml:space="preserve"> (Waveform Audio (PCMWAVEFORMAT))</w:t>
+      </w:r>
+      <w:r>
+        <w:rPr>
+          <w:sz w:val="20"/>
+          <w:szCs w:val="22"/>
+        </w:rPr>
+        <w:t>. It’s a previous version of fmt/142. The versions are all related.</w:t>
+      </w:r>
+    </w:p>
+    <w:p>
+      <w:pPr>
+        <w:pStyle w:val="ListParagraph"/>
+        <w:numPr>
+          <w:ilvl w:val="0"/>
+          <w:numId w:val="5"/>
+        </w:numPr>
+        <w:spacing w:line="360" w:lineRule="auto"/>
+      </w:pPr>
+      <w:r>
+        <w:rPr>
+          <w:sz w:val="20"/>
+          <w:szCs w:val="22"/>
+        </w:rPr>
+        <w:t>In each of fmt/141, fmt/143 we can see a described relationship to the BWF family as well. However, fmt/142 is missing these relationship descriptors:</w:t>
+      </w:r>
+    </w:p>
+    <w:p>
+      <w:pPr>
+        <w:pStyle w:val="ListParagraph"/>
+        <w:spacing w:line="360" w:lineRule="auto"/>
+        <w:ind w:left="720"/>
+        <w:rPr>
+          <w:rStyle w:val="Heading5Char"/>
+        </w:rPr>
+      </w:pPr>
+      <w:r>
+        <w:rPr>
+          <w:rStyle w:val="Heading5Char"/>
+        </w:rPr>
+        <w:t>Fmt/141</w:t>
+      </w:r>
+      <w:r>
+        <w:rPr>
+          <w:rStyle w:val="Heading5Char"/>
+        </w:rPr>
+        <w:t>: Lower Priority than BWF</w:t>
+      </w:r>
+    </w:p>
+    <w:p>
+      <w:pPr>
+        <w:pStyle w:val="ListParagraph"/>
+        <w:spacing w:line="360" w:lineRule="auto"/>
+        <w:ind w:left="426"/>
+        <w:jc w:val="center"/>
+      </w:pPr>
+      <w:r>
+        <w:drawing>
+          <wp:inline distT="0" distB="0" distL="0" distR="0" wp14:anchorId="639A8532" wp14:editId="7B772C59">
+            <wp:extent cx="4878184" cy="2852382"/>
+            <wp:effectExtent l="0" t="0" r="0" b="0"/>
+            <wp:docPr id="15" name="Picture 15"/>
+            <wp:cNvGraphicFramePr>
+              <a:graphicFrameLocks xmlns:a="http://schemas.openxmlformats.org/drawingml/2006/main" noChangeAspect="1"/>
+            </wp:cNvGraphicFramePr>
+            <a:graphic xmlns:a="http://schemas.openxmlformats.org/drawingml/2006/main">
+              <a:graphicData uri="http://schemas.openxmlformats.org/drawingml/2006/picture">
+                <pic:pic xmlns:pic="http://schemas.openxmlformats.org/drawingml/2006/picture">
+                  <pic:nvPicPr>
+                    <pic:cNvPr id="0" name=""/>
+                    <pic:cNvPicPr/>
+                  </pic:nvPicPr>
+                  <pic:blipFill>
+                    <a:blip r:embed="rId34"/>
+                    <a:stretch>
+                      <a:fillRect/>
+                    </a:stretch>
+                  </pic:blipFill>
+                  <pic:spPr>
+                    <a:xfrm>
+                      <a:off x="0" y="0"/>
+                      <a:ext cx="4876534" cy="2851417"/>
+                    </a:xfrm>
+                    <a:prstGeom prst="rect">
+                      <a:avLst/>
+                    </a:prstGeom>
+                  </pic:spPr>
+                </pic:pic>
+              </a:graphicData>
+            </a:graphic>
+          </wp:inline>
+        </w:drawing>
+      </w:r>
+    </w:p>
+    <w:p>
+      <w:pPr>
+        <w:pStyle w:val="ListParagraph"/>
+        <w:spacing w:line="360" w:lineRule="auto"/>
+        <w:ind w:left="720"/>
+        <w:rPr>
+          <w:b/>
+          <w:bCs/>
+          <w:iCs/>
+          <w:szCs w:val="26"/>
+        </w:rPr>
+      </w:pPr>
+      <w:r>
+        <w:rPr>
+          <w:rStyle w:val="Heading5Char"/>
+        </w:rPr>
+        <w:lastRenderedPageBreak/>
+        <w:t>Fmt/</w:t>
+      </w:r>
+      <w:r>
+        <w:rPr>
+          <w:rStyle w:val="Heading5Char"/>
+        </w:rPr>
+        <w:t>142</w:t>
+      </w:r>
+      <w:r>
+        <w:rPr>
+          <w:rStyle w:val="Heading5Char"/>
+        </w:rPr>
+        <w:t xml:space="preserve">: </w:t>
+      </w:r>
+      <w:r>
+        <w:rPr>
+          <w:rStyle w:val="Heading5Char"/>
+        </w:rPr>
+        <w:t>No BWF Relationship</w:t>
+      </w:r>
+    </w:p>
+    <w:p>
+      <w:pPr>
+        <w:pStyle w:val="ListParagraph"/>
+        <w:spacing w:line="360" w:lineRule="auto"/>
+        <w:ind w:left="426"/>
+        <w:jc w:val="center"/>
+      </w:pPr>
+      <w:r>
+        <w:drawing>
+          <wp:inline distT="0" distB="0" distL="0" distR="0" wp14:anchorId="1281B7DE" wp14:editId="27DA72AB">
+            <wp:extent cx="4899546" cy="2458148"/>
+            <wp:effectExtent l="0" t="0" r="0" b="0"/>
+            <wp:docPr id="11" name="Picture 11"/>
+            <wp:cNvGraphicFramePr>
+              <a:graphicFrameLocks xmlns:a="http://schemas.openxmlformats.org/drawingml/2006/main" noChangeAspect="1"/>
+            </wp:cNvGraphicFramePr>
+            <a:graphic xmlns:a="http://schemas.openxmlformats.org/drawingml/2006/main">
+              <a:graphicData uri="http://schemas.openxmlformats.org/drawingml/2006/picture">
+                <pic:pic xmlns:pic="http://schemas.openxmlformats.org/drawingml/2006/picture">
+                  <pic:nvPicPr>
+                    <pic:cNvPr id="0" name=""/>
+                    <pic:cNvPicPr/>
+                  </pic:nvPicPr>
+                  <pic:blipFill>
+                    <a:blip r:embed="rId35"/>
+                    <a:stretch>
+                      <a:fillRect/>
+                    </a:stretch>
+                  </pic:blipFill>
+                  <pic:spPr>
+                    <a:xfrm>
+                      <a:off x="0" y="0"/>
+                      <a:ext cx="4905446" cy="2461108"/>
+                    </a:xfrm>
+                    <a:prstGeom prst="rect">
+                      <a:avLst/>
+                    </a:prstGeom>
+                  </pic:spPr>
+                </pic:pic>
+              </a:graphicData>
+            </a:graphic>
+          </wp:inline>
+        </w:drawing>
+      </w:r>
+    </w:p>
+    <w:p>
+      <w:pPr>
+        <w:pStyle w:val="ListParagraph"/>
+        <w:spacing w:line="360" w:lineRule="auto"/>
+        <w:ind w:left="720"/>
+        <w:rPr>
+          <w:b/>
+          <w:bCs/>
+          <w:iCs/>
+          <w:szCs w:val="26"/>
+        </w:rPr>
+      </w:pPr>
+      <w:r>
+        <w:rPr>
+          <w:rStyle w:val="Heading5Char"/>
+        </w:rPr>
+        <w:t>Fmt/</w:t>
+      </w:r>
+      <w:r>
+        <w:rPr>
+          <w:rStyle w:val="Heading5Char"/>
+        </w:rPr>
+        <w:t>143</w:t>
+      </w:r>
+      <w:r>
+        <w:rPr>
+          <w:rStyle w:val="Heading5Char"/>
+        </w:rPr>
+        <w:t>: Lower Priority than BWF</w:t>
       </w:r>
     </w:p>
     <w:p>
@@ -2493,7 +2827,7 @@
         </w:rPr>
         <w:drawing>
           <wp:inline distT="0" distB="0" distL="0" distR="5715" wp14:anchorId="69087494" wp14:editId="046D490E">
-            <wp:extent cx="5099685" cy="3093085"/>
+            <wp:extent cx="4805491" cy="2914650"/>
             <wp:effectExtent l="0" t="0" r="0" b="0"/>
             <wp:docPr id="8" name="Picture 11"/>
             <wp:cNvGraphicFramePr>
@@ -2509,7 +2843,7 @@
                     </pic:cNvPicPr>
                   </pic:nvPicPr>
                   <pic:blipFill>
-                    <a:blip r:embed="rId32"/>
+                    <a:blip r:embed="rId36"/>
                     <a:stretch>
                       <a:fillRect/>
                     </a:stretch>
@@ -2517,7 +2851,7 @@
                   <pic:spPr bwMode="auto">
                     <a:xfrm>
                       <a:off x="0" y="0"/>
-                      <a:ext cx="5099685" cy="3093085"/>
+                      <a:ext cx="4812621" cy="2918975"/>
                     </a:xfrm>
                     <a:prstGeom prst="rect">
                       <a:avLst/>
@@ -2535,7 +2869,7 @@
         <w:pStyle w:val="ListParagraph"/>
         <w:numPr>
           <w:ilvl w:val="0"/>
-          <w:numId w:val="5"/>
+          <w:numId w:val="9"/>
         </w:numPr>
         <w:spacing w:line="360" w:lineRule="auto"/>
         <w:rPr>
@@ -2548,7 +2882,60 @@
           <w:sz w:val="20"/>
           <w:szCs w:val="22"/>
         </w:rPr>
-        <w:t xml:space="preserve">Siegfried uses priorities as a heuristic to return identification results as quickly as possible (whereas DROID uses them to remove multiple ID results at the end of scanning). This may be why it returns fmt/142 more definitively. </w:t>
+        <w:t>When we look at the DROID signature file, only one priority relationship is ascribed to all three:</w:t>
+      </w:r>
+    </w:p>
+    <w:p>
+      <w:pPr>
+        <w:pStyle w:val="ListParagraph"/>
+        <w:spacing w:line="360" w:lineRule="auto"/>
+        <w:ind w:left="720"/>
+        <w:jc w:val="center"/>
+        <w:rPr>
+          <w:sz w:val="20"/>
+          <w:szCs w:val="22"/>
+        </w:rPr>
+      </w:pPr>
+      <w:r>
+        <w:rPr>
+          <w:sz w:val="20"/>
+          <w:szCs w:val="22"/>
+        </w:rPr>
+        <w:drawing>
+          <wp:inline distT="0" distB="0" distL="0" distR="0" wp14:anchorId="4CF5C85C" wp14:editId="0C144618">
+            <wp:extent cx="2672375" cy="1854200"/>
+            <wp:effectExtent l="0" t="0" r="0" b="0"/>
+            <wp:docPr id="12" name="Picture 12"/>
+            <wp:cNvGraphicFramePr>
+              <a:graphicFrameLocks xmlns:a="http://schemas.openxmlformats.org/drawingml/2006/main" noChangeAspect="1"/>
+            </wp:cNvGraphicFramePr>
+            <a:graphic xmlns:a="http://schemas.openxmlformats.org/drawingml/2006/main">
+              <a:graphicData uri="http://schemas.openxmlformats.org/drawingml/2006/picture">
+                <pic:pic xmlns:pic="http://schemas.openxmlformats.org/drawingml/2006/picture">
+                  <pic:nvPicPr>
+                    <pic:cNvPr id="0" name=""/>
+                    <pic:cNvPicPr/>
+                  </pic:nvPicPr>
+                  <pic:blipFill>
+                    <a:blip r:embed="rId37"/>
+                    <a:stretch>
+                      <a:fillRect/>
+                    </a:stretch>
+                  </pic:blipFill>
+                  <pic:spPr>
+                    <a:xfrm>
+                      <a:off x="0" y="0"/>
+                      <a:ext cx="2683975" cy="1862249"/>
+                    </a:xfrm>
+                    <a:prstGeom prst="rect">
+                      <a:avLst/>
+                    </a:prstGeom>
+                  </pic:spPr>
+                </pic:pic>
+              </a:graphicData>
+            </a:graphic>
+          </wp:inline>
+        </w:drawing>
       </w:r>
     </w:p>
     <w:p>
@@ -2570,7 +2957,56 @@
           <w:szCs w:val="22"/>
         </w:rPr>
         <w:lastRenderedPageBreak/>
-        <w:t xml:space="preserve">This means that Siegfried results may also be quicker as per the speed results above due to it narrowing down the result set quicker than perhaps it should if PRONOM were providing this information. </w:t>
+        <w:t xml:space="preserve">It is not clear whether the intent in the BWF relationships being established was to allow DROID to prioritize its results where it removes multiple ID results at the end of scanning </w:t>
+      </w:r>
+      <w:r>
+        <w:rPr>
+          <w:sz w:val="20"/>
+          <w:szCs w:val="22"/>
+        </w:rPr>
+        <w:t>using this informatio</w:t>
+      </w:r>
+      <w:r>
+        <w:rPr>
+          <w:sz w:val="20"/>
+          <w:szCs w:val="22"/>
+        </w:rPr>
+        <w:t>n -</w:t>
+      </w:r>
+      <w:r>
+        <w:rPr>
+          <w:sz w:val="20"/>
+          <w:szCs w:val="22"/>
+        </w:rPr>
+        <w:t xml:space="preserve"> if so </w:t>
+      </w:r>
+      <w:r>
+        <w:rPr>
+          <w:sz w:val="20"/>
+          <w:szCs w:val="22"/>
+        </w:rPr>
+        <w:t xml:space="preserve">it would help DROID avoid this </w:t>
+      </w:r>
+      <w:r>
+        <w:rPr>
+          <w:sz w:val="20"/>
+          <w:szCs w:val="22"/>
+        </w:rPr>
+        <w:t>double</w:t>
+      </w:r>
+      <w:r>
+        <w:rPr>
+          <w:sz w:val="20"/>
+          <w:szCs w:val="22"/>
+        </w:rPr>
+        <w:t xml:space="preserve"> </w:t>
+      </w:r>
+      <w:r>
+        <w:rPr>
+          <w:sz w:val="20"/>
+          <w:szCs w:val="22"/>
+        </w:rPr>
+        <w:t>result.</w:t>
       </w:r>
     </w:p>
     <w:p>
@@ -2591,6 +3027,139 @@
           <w:sz w:val="20"/>
           <w:szCs w:val="22"/>
         </w:rPr>
+        <w:t xml:space="preserve">Taking a different approach, </w:t>
+      </w:r>
+      <w:r>
+        <w:rPr>
+          <w:sz w:val="20"/>
+          <w:szCs w:val="22"/>
+        </w:rPr>
+        <w:t>Siegfried uses priorities as a heuristic to return identification results as quickly as possible</w:t>
+      </w:r>
+      <w:r>
+        <w:rPr>
+          <w:sz w:val="20"/>
+          <w:szCs w:val="22"/>
+        </w:rPr>
+        <w:t xml:space="preserve">. </w:t>
+      </w:r>
+      <w:r>
+        <w:rPr>
+          <w:sz w:val="20"/>
+          <w:szCs w:val="22"/>
+        </w:rPr>
+        <w:t>This may be why it ret</w:t>
+      </w:r>
+      <w:r>
+        <w:rPr>
+          <w:sz w:val="20"/>
+          <w:szCs w:val="22"/>
+        </w:rPr>
+        <w:t>urns fmt/142 more definitively – it does</w:t>
+      </w:r>
+      <w:r>
+        <w:rPr>
+          <w:sz w:val="20"/>
+          <w:szCs w:val="22"/>
+        </w:rPr>
+        <w:t xml:space="preserve"> </w:t>
+      </w:r>
+      <w:r>
+        <w:rPr>
+          <w:sz w:val="20"/>
+          <w:szCs w:val="22"/>
+        </w:rPr>
+        <w:t>n</w:t>
+      </w:r>
+      <w:r>
+        <w:rPr>
+          <w:sz w:val="20"/>
+          <w:szCs w:val="22"/>
+        </w:rPr>
+        <w:t>o</w:t>
+      </w:r>
+      <w:r>
+        <w:rPr>
+          <w:sz w:val="20"/>
+          <w:szCs w:val="22"/>
+        </w:rPr>
+        <w:t>t continue further because it does</w:t>
+      </w:r>
+      <w:r>
+        <w:rPr>
+          <w:sz w:val="20"/>
+          <w:szCs w:val="22"/>
+        </w:rPr>
+        <w:t xml:space="preserve"> </w:t>
+      </w:r>
+      <w:r>
+        <w:rPr>
+          <w:sz w:val="20"/>
+          <w:szCs w:val="22"/>
+        </w:rPr>
+        <w:t>n</w:t>
+      </w:r>
+      <w:r>
+        <w:rPr>
+          <w:sz w:val="20"/>
+          <w:szCs w:val="22"/>
+        </w:rPr>
+        <w:t>o</w:t>
+      </w:r>
+      <w:r>
+        <w:rPr>
+          <w:sz w:val="20"/>
+          <w:szCs w:val="22"/>
+        </w:rPr>
+        <w:t xml:space="preserve">t </w:t>
+      </w:r>
+      <w:r>
+        <w:rPr>
+          <w:sz w:val="20"/>
+          <w:szCs w:val="22"/>
+        </w:rPr>
+        <w:t xml:space="preserve">receive an instruction that there is a better result (a result to prioritize later). </w:t>
+      </w:r>
+    </w:p>
+    <w:p>
+      <w:pPr>
+        <w:pStyle w:val="ListParagraph"/>
+        <w:numPr>
+          <w:ilvl w:val="0"/>
+          <w:numId w:val="5"/>
+        </w:numPr>
+        <w:spacing w:line="360" w:lineRule="auto"/>
+        <w:rPr>
+          <w:sz w:val="20"/>
+          <w:szCs w:val="22"/>
+        </w:rPr>
+      </w:pPr>
+      <w:r>
+        <w:rPr>
+          <w:sz w:val="20"/>
+          <w:szCs w:val="22"/>
+        </w:rPr>
+        <w:t xml:space="preserve">This means that Siegfried results may also be quicker as per the speed results above due to it narrowing down the result set quicker than perhaps it should if PRONOM were providing this information. </w:t>
+      </w:r>
+    </w:p>
+    <w:p>
+      <w:pPr>
+        <w:pStyle w:val="ListParagraph"/>
+        <w:numPr>
+          <w:ilvl w:val="0"/>
+          <w:numId w:val="5"/>
+        </w:numPr>
+        <w:spacing w:line="360" w:lineRule="auto"/>
+        <w:rPr>
+          <w:sz w:val="20"/>
+          <w:szCs w:val="22"/>
+        </w:rPr>
+      </w:pPr>
+      <w:r>
+        <w:rPr>
+          <w:sz w:val="20"/>
+          <w:szCs w:val="22"/>
+        </w:rPr>
         <w:t>It may therefore demonstrate the importance of priority settings in PRONOM being set accurately when we create new identification specifications.</w:t>
       </w:r>
     </w:p>
@@ -2794,7 +3363,7 @@
         </w:rPr>
         <w:t xml:space="preserve">A list of all non-container signatures using Wildcards at the time of writing (signature file v86) can be found here: </w:t>
       </w:r>
-      <w:hyperlink r:id="rId33">
+      <w:hyperlink r:id="rId38">
         <w:r>
           <w:rPr>
             <w:rStyle w:val="InternetLink"/>
@@ -2877,7 +3446,7 @@
         </w:rPr>
         <w:t xml:space="preserve"> </w:t>
       </w:r>
-      <w:hyperlink r:id="rId34" w:history="1">
+      <w:hyperlink r:id="rId39" w:history="1">
         <w:proofErr w:type="spellStart"/>
         <w:r>
           <w:rPr>
@@ -2903,7 +3472,7 @@
         </w:rPr>
         <w:t xml:space="preserve"> </w:t>
       </w:r>
-      <w:hyperlink r:id="rId35" w:anchor="customisable" w:history="1">
+      <w:hyperlink r:id="rId40" w:anchor="customisable" w:history="1">
         <w:r>
           <w:rPr>
             <w:rStyle w:val="InternetLink"/>
@@ -2918,16 +3487,7 @@
           <w:sz w:val="20"/>
           <w:szCs w:val="22"/>
         </w:rPr>
-        <w:t xml:space="preserve"> for Siegfried</w:t>
-      </w:r>
-      <w:bookmarkStart w:id="0" w:name="_GoBack"/>
-      <w:bookmarkEnd w:id="0"/>
-      <w:r>
-        <w:rPr>
-          <w:sz w:val="20"/>
-          <w:szCs w:val="22"/>
-        </w:rPr>
-        <w:t>.</w:t>
+        <w:t xml:space="preserve"> for Siegfried.</w:t>
       </w:r>
     </w:p>
     <w:p>
@@ -2946,7 +3506,7 @@
         </w:rPr>
         <w:t xml:space="preserve">Optimizing signatures using Wildcards by looking for maximum offsets within specifications or </w:t>
       </w:r>
-      <w:hyperlink r:id="rId36">
+      <w:hyperlink r:id="rId41">
         <w:r>
           <w:rPr>
             <w:rStyle w:val="InternetLink"/>
@@ -3024,6 +3584,7 @@
           <w:sz w:val="20"/>
           <w:szCs w:val="22"/>
         </w:rPr>
+        <w:lastRenderedPageBreak/>
         <w:t>Focusing on identification precision, an optimization could be to find a better max byte scan setting for DROID, agreed upon in the community. 65535 bytes equates to 0.07MB – this is roughly the same size as an empty OLE2 based Microsoft Word document (Word 2010). For now, this may need to be balanced with the requirements of speed optimization.</w:t>
       </w:r>
     </w:p>
@@ -3080,7 +3641,6 @@
           <w:sz w:val="20"/>
           <w:szCs w:val="22"/>
         </w:rPr>
-        <w:lastRenderedPageBreak/>
         <w:t>Som</w:t>
       </w:r>
       <w:r>
@@ -3242,7 +3802,7 @@
         </w:rPr>
         <w:t xml:space="preserve">As you saw above, the results here have translated to the logging of issues in the DROID GitHub repository. The same was done for Siegfried, and Richard Lehane has already rolled up the bug fixes proper in Siegfried 6.1.3: </w:t>
       </w:r>
-      <w:hyperlink r:id="rId37">
+      <w:hyperlink r:id="rId42">
         <w:r>
           <w:rPr>
             <w:rStyle w:val="InternetLink"/>
@@ -3340,6 +3900,7 @@
         <w:rPr>
           <w:color w:val="404040"/>
         </w:rPr>
+        <w:lastRenderedPageBreak/>
         <w:t xml:space="preserve">Epilogue: Just one more thing… </w:t>
       </w:r>
     </w:p>
@@ -3413,19 +3974,27 @@
           <w:sz w:val="20"/>
           <w:szCs w:val="22"/>
         </w:rPr>
-        <w:t xml:space="preserve">re workflows that need optimizing within the digital preservation life cycle. I simply identified checksum generation and format identification as one of the first ‘stage bosses’ we need to conquer on the way to better digital preservation systems. </w:t>
-      </w:r>
-    </w:p>
-    <w:p>
-      <w:pPr>
-        <w:spacing w:line="360" w:lineRule="auto"/>
-      </w:pPr>
-      <w:r>
-        <w:rPr>
-          <w:sz w:val="20"/>
-          <w:szCs w:val="22"/>
-        </w:rPr>
-        <w:lastRenderedPageBreak/>
+        <w:t>re workflows that need optimizing within the digital preservation life cycle. I simply identified checksum generation and for</w:t>
+      </w:r>
+      <w:bookmarkStart w:id="0" w:name="_GoBack"/>
+      <w:bookmarkEnd w:id="0"/>
+      <w:r>
+        <w:rPr>
+          <w:sz w:val="20"/>
+          <w:szCs w:val="22"/>
+        </w:rPr>
+        <w:t xml:space="preserve">mat identification as one of the first ‘stage bosses’ we need to conquer on the way to better digital preservation systems. </w:t>
+      </w:r>
+    </w:p>
+    <w:p>
+      <w:pPr>
+        <w:spacing w:line="360" w:lineRule="auto"/>
+      </w:pPr>
+      <w:r>
+        <w:rPr>
+          <w:sz w:val="20"/>
+          <w:szCs w:val="22"/>
+        </w:rPr>
         <w:t>I welcome other experiment</w:t>
       </w:r>
       <w:r>
@@ -3502,7 +4071,7 @@
                     </pic:cNvPicPr>
                   </pic:nvPicPr>
                   <pic:blipFill>
-                    <a:blip r:embed="rId38"/>
+                    <a:blip r:embed="rId43"/>
                     <a:stretch>
                       <a:fillRect/>
                     </a:stretch>
@@ -3530,7 +4099,7 @@
       <w:r>
         <w:t xml:space="preserve">Image via IMDB: </w:t>
       </w:r>
-      <w:hyperlink r:id="rId39" w:history="1">
+      <w:hyperlink r:id="rId44" w:history="1">
         <w:r>
           <w:rPr>
             <w:rStyle w:val="Hyperlink"/>
@@ -3553,12 +4122,12 @@
       <w:bookmarkEnd w:id="1"/>
     </w:p>
     <w:sectPr>
-      <w:headerReference w:type="even" r:id="rId40"/>
-      <w:headerReference w:type="default" r:id="rId41"/>
-      <w:footerReference w:type="even" r:id="rId42"/>
-      <w:footerReference w:type="default" r:id="rId43"/>
-      <w:headerReference w:type="first" r:id="rId44"/>
-      <w:footerReference w:type="first" r:id="rId45"/>
+      <w:headerReference w:type="even" r:id="rId45"/>
+      <w:headerReference w:type="default" r:id="rId46"/>
+      <w:footerReference w:type="even" r:id="rId47"/>
+      <w:footerReference w:type="default" r:id="rId48"/>
+      <w:headerReference w:type="first" r:id="rId49"/>
+      <w:footerReference w:type="first" r:id="rId50"/>
       <w:pgSz w:w="11906" w:h="16838"/>
       <w:pgMar w:top="1440" w:right="1440" w:bottom="1440" w:left="1440" w:header="425" w:footer="635" w:gutter="0"/>
       <w:cols w:space="720"/>
@@ -4813,6 +5382,119 @@
       </w:pPr>
       <w:rPr>
         <w:rFonts w:ascii="Wingdings" w:hAnsi="Wingdings" w:cs="Wingdings" w:hint="default"/>
+      </w:rPr>
+    </w:lvl>
+  </w:abstractNum>
+  <w:abstractNum w:abstractNumId="8">
+    <w:nsid w:val="74B62E49"/>
+    <w:multiLevelType w:val="hybridMultilevel"/>
+    <w:tmpl w:val="E3A85F9C"/>
+    <w:lvl w:ilvl="0" w:tplc="14090001">
+      <w:start w:val="1"/>
+      <w:numFmt w:val="bullet"/>
+      <w:lvlText w:val=""/>
+      <w:lvlJc w:val="left"/>
+      <w:pPr>
+        <w:ind w:left="720" w:hanging="360"/>
+      </w:pPr>
+      <w:rPr>
+        <w:rFonts w:ascii="Symbol" w:hAnsi="Symbol" w:hint="default"/>
+      </w:rPr>
+    </w:lvl>
+    <w:lvl w:ilvl="1" w:tplc="14090003" w:tentative="1">
+      <w:start w:val="1"/>
+      <w:numFmt w:val="bullet"/>
+      <w:lvlText w:val="o"/>
+      <w:lvlJc w:val="left"/>
+      <w:pPr>
+        <w:ind w:left="1440" w:hanging="360"/>
+      </w:pPr>
+      <w:rPr>
+        <w:rFonts w:ascii="Courier New" w:hAnsi="Courier New" w:cs="Courier New" w:hint="default"/>
+      </w:rPr>
+    </w:lvl>
+    <w:lvl w:ilvl="2" w:tplc="14090005" w:tentative="1">
+      <w:start w:val="1"/>
+      <w:numFmt w:val="bullet"/>
+      <w:lvlText w:val=""/>
+      <w:lvlJc w:val="left"/>
+      <w:pPr>
+        <w:ind w:left="2160" w:hanging="360"/>
+      </w:pPr>
+      <w:rPr>
+        <w:rFonts w:ascii="Wingdings" w:hAnsi="Wingdings" w:hint="default"/>
+      </w:rPr>
+    </w:lvl>
+    <w:lvl w:ilvl="3" w:tplc="14090001" w:tentative="1">
+      <w:start w:val="1"/>
+      <w:numFmt w:val="bullet"/>
+      <w:lvlText w:val=""/>
+      <w:lvlJc w:val="left"/>
+      <w:pPr>
+        <w:ind w:left="2880" w:hanging="360"/>
+      </w:pPr>
+      <w:rPr>
+        <w:rFonts w:ascii="Symbol" w:hAnsi="Symbol" w:hint="default"/>
+      </w:rPr>
+    </w:lvl>
+    <w:lvl w:ilvl="4" w:tplc="14090003" w:tentative="1">
+      <w:start w:val="1"/>
+      <w:numFmt w:val="bullet"/>
+      <w:lvlText w:val="o"/>
+      <w:lvlJc w:val="left"/>
+      <w:pPr>
+        <w:ind w:left="3600" w:hanging="360"/>
+      </w:pPr>
+      <w:rPr>
+        <w:rFonts w:ascii="Courier New" w:hAnsi="Courier New" w:cs="Courier New" w:hint="default"/>
+      </w:rPr>
+    </w:lvl>
+    <w:lvl w:ilvl="5" w:tplc="14090005" w:tentative="1">
+      <w:start w:val="1"/>
+      <w:numFmt w:val="bullet"/>
+      <w:lvlText w:val=""/>
+      <w:lvlJc w:val="left"/>
+      <w:pPr>
+        <w:ind w:left="4320" w:hanging="360"/>
+      </w:pPr>
+      <w:rPr>
+        <w:rFonts w:ascii="Wingdings" w:hAnsi="Wingdings" w:hint="default"/>
+      </w:rPr>
+    </w:lvl>
+    <w:lvl w:ilvl="6" w:tplc="14090001" w:tentative="1">
+      <w:start w:val="1"/>
+      <w:numFmt w:val="bullet"/>
+      <w:lvlText w:val=""/>
+      <w:lvlJc w:val="left"/>
+      <w:pPr>
+        <w:ind w:left="5040" w:hanging="360"/>
+      </w:pPr>
+      <w:rPr>
+        <w:rFonts w:ascii="Symbol" w:hAnsi="Symbol" w:hint="default"/>
+      </w:rPr>
+    </w:lvl>
+    <w:lvl w:ilvl="7" w:tplc="14090003" w:tentative="1">
+      <w:start w:val="1"/>
+      <w:numFmt w:val="bullet"/>
+      <w:lvlText w:val="o"/>
+      <w:lvlJc w:val="left"/>
+      <w:pPr>
+        <w:ind w:left="5760" w:hanging="360"/>
+      </w:pPr>
+      <w:rPr>
+        <w:rFonts w:ascii="Courier New" w:hAnsi="Courier New" w:cs="Courier New" w:hint="default"/>
+      </w:rPr>
+    </w:lvl>
+    <w:lvl w:ilvl="8" w:tplc="14090005" w:tentative="1">
+      <w:start w:val="1"/>
+      <w:numFmt w:val="bullet"/>
+      <w:lvlText w:val=""/>
+      <w:lvlJc w:val="left"/>
+      <w:pPr>
+        <w:ind w:left="6480" w:hanging="360"/>
+      </w:pPr>
+      <w:rPr>
+        <w:rFonts w:ascii="Wingdings" w:hAnsi="Wingdings" w:hint="default"/>
       </w:rPr>
     </w:lvl>
   </w:abstractNum>
@@ -4839,6 +5521,9 @@
   </w:num>
   <w:num w:numId="8">
     <w:abstractNumId w:val="3"/>
+  </w:num>
+  <w:num w:numId="9">
+    <w:abstractNumId w:val="8"/>
   </w:num>
 </w:numbering>
 </file>
@@ -7555,4 +8240,16 @@
   <a:objectDefaults/>
   <a:extraClrSchemeLst/>
 </a:theme>
+</file>
+
+<file path=customXml/item1.xml><?xml version="1.0" encoding="utf-8"?>
+<b:Sources xmlns:b="http://schemas.openxmlformats.org/officeDocument/2006/bibliography" xmlns="http://schemas.openxmlformats.org/officeDocument/2006/bibliography" SelectedStyle="\APA.XSL" StyleName="APA"/>
+</file>
+
+<file path=customXml/itemProps1.xml><?xml version="1.0" encoding="utf-8"?>
+<ds:datastoreItem xmlns:ds="http://schemas.openxmlformats.org/officeDocument/2006/customXml" ds:itemID="{0B54C2D2-8D11-45E2-9EB2-39251F862139}">
+  <ds:schemaRefs>
+    <ds:schemaRef ds:uri="http://schemas.openxmlformats.org/officeDocument/2006/bibliography"/>
+  </ds:schemaRefs>
+</ds:datastoreItem>
 </file>
</xml_diff>

<commit_message>
[bugfix] Spelling and minor additions.
</commit_message>
<xml_diff>
--- a/final-report/digital-preservation-stage-boss-one.docx
+++ b/final-report/digital-preservation-stage-boss-one.docx
@@ -266,7 +266,21 @@
           <w:szCs w:val="22"/>
         </w:rPr>
         <w:lastRenderedPageBreak/>
-        <w:t>The purpose of this test was to understand the behaviour of an identification tool on set of files that should not match a signature specification in PRONOM. The Govdocs simulant is created from a ‘</w:t>
+        <w:t>The purpose of this test was to understand the behaviour of an identification tool on</w:t>
+      </w:r>
+      <w:r>
+        <w:rPr>
+          <w:sz w:val="20"/>
+          <w:szCs w:val="22"/>
+        </w:rPr>
+        <w:t xml:space="preserve"> a</w:t>
+      </w:r>
+      <w:r>
+        <w:rPr>
+          <w:sz w:val="20"/>
+          <w:szCs w:val="22"/>
+        </w:rPr>
+        <w:t xml:space="preserve"> set of files that should not match a signature specification in PRONOM. The Govdocs simulant is created from a ‘</w:t>
       </w:r>
       <w:hyperlink r:id="rId12">
         <w:r>
@@ -294,7 +308,28 @@
           <w:sz w:val="20"/>
           <w:szCs w:val="22"/>
         </w:rPr>
-        <w:t xml:space="preserve"> manifest of the files sizes in Govdocs Select corpus. Each size is read and a file of equal size, populated with random data is created. The result is 26,124 files, totalling 31.4GB in size. Anyone can create a set for themselves with the following code: </w:t>
+        <w:t xml:space="preserve"> manifest of the file</w:t>
+      </w:r>
+      <w:r>
+        <w:rPr>
+          <w:sz w:val="20"/>
+          <w:szCs w:val="22"/>
+        </w:rPr>
+        <w:t xml:space="preserve"> sizes in Govdocs Select</w:t>
+      </w:r>
+      <w:r>
+        <w:rPr>
+          <w:sz w:val="20"/>
+          <w:szCs w:val="22"/>
+        </w:rPr>
+        <w:t>ed</w:t>
+      </w:r>
+      <w:r>
+        <w:rPr>
+          <w:sz w:val="20"/>
+          <w:szCs w:val="22"/>
+        </w:rPr>
+        <w:t xml:space="preserve"> corpus. Each size is read and a file of equal size, populated with random data is created. The result is 26,124 files, totalling 31.4GB in size. Anyone can create a set for themselves with the following code: </w:t>
       </w:r>
       <w:hyperlink r:id="rId13">
         <w:r>
@@ -401,7 +436,7 @@
           <w:sz w:val="20"/>
           <w:szCs w:val="22"/>
         </w:rPr>
-        <w:t>The following processes were run in order, eleven times, with the first result from each run removed to counter any disk caching effects we might find</w:t>
+        <w:t>The following processes were run in order, eleven times, with the first result from each removed to counter any disk caching effects we might find</w:t>
       </w:r>
       <w:r>
         <w:rPr>
@@ -891,7 +926,49 @@
           <w:sz w:val="20"/>
           <w:szCs w:val="22"/>
         </w:rPr>
-        <w:t xml:space="preserve">A setting of 65535 bytes (0.07 megabytes) for the maximum bytes setting is a the out of the box setting in DROID; it is not understood to have a historical meaning, my choice of 10MB is equally arbitrary, and I selected it as a reasonable sized value to capture reasonably sized office productivity type file formats, but was still well within the size of audio visual formats so we may see some performance gain with, hopefully, better precision than the DROID default. </w:t>
+        <w:t>A setting of 65535 bytes (0.07 megabytes) fo</w:t>
+      </w:r>
+      <w:r>
+        <w:rPr>
+          <w:sz w:val="20"/>
+          <w:szCs w:val="22"/>
+        </w:rPr>
+        <w:t>r the maximum bytes setting is the out-of-the-</w:t>
+      </w:r>
+      <w:r>
+        <w:rPr>
+          <w:sz w:val="20"/>
+          <w:szCs w:val="22"/>
+        </w:rPr>
+        <w:t>box setting in DROID; it is not understood to have a historical meaning, my choice of 10MB is equally arbitrary, and I selected it as a reasonable sized value to capture reasonably sized office productivity type file formats, but was still well within the size of</w:t>
+      </w:r>
+      <w:r>
+        <w:rPr>
+          <w:sz w:val="20"/>
+          <w:szCs w:val="22"/>
+        </w:rPr>
+        <w:t xml:space="preserve"> some</w:t>
+      </w:r>
+      <w:r>
+        <w:rPr>
+          <w:sz w:val="20"/>
+          <w:szCs w:val="22"/>
+        </w:rPr>
+        <w:t xml:space="preserve"> audio visual formats so we may</w:t>
+      </w:r>
+      <w:r>
+        <w:rPr>
+          <w:sz w:val="20"/>
+          <w:szCs w:val="22"/>
+        </w:rPr>
+        <w:t xml:space="preserve"> see some performance gain with hopefully</w:t>
+      </w:r>
+      <w:r>
+        <w:rPr>
+          <w:sz w:val="20"/>
+          <w:szCs w:val="22"/>
+        </w:rPr>
+        <w:t xml:space="preserve"> better precision than the DROID default. </w:t>
       </w:r>
     </w:p>
     <w:p>
@@ -1044,17 +1121,37 @@
         </w:rPr>
         <w:t>Govdocs Select</w:t>
       </w:r>
-    </w:p>
-    <w:p>
-      <w:pPr>
-        <w:spacing w:line="360" w:lineRule="auto"/>
-      </w:pPr>
-      <w:r>
-        <w:rPr>
-          <w:sz w:val="20"/>
-          <w:szCs w:val="22"/>
-        </w:rPr>
-        <w:t>Govdocs Select is 26,124 files, totalling 31.4GB. At the time of writing</w:t>
+      <w:r>
+        <w:rPr>
+          <w:color w:val="404040"/>
+        </w:rPr>
+        <w:t>ed</w:t>
+      </w:r>
+    </w:p>
+    <w:p>
+      <w:pPr>
+        <w:spacing w:line="360" w:lineRule="auto"/>
+      </w:pPr>
+      <w:r>
+        <w:rPr>
+          <w:sz w:val="20"/>
+          <w:szCs w:val="22"/>
+        </w:rPr>
+        <w:t>Govdocs Select</w:t>
+      </w:r>
+      <w:r>
+        <w:rPr>
+          <w:sz w:val="20"/>
+          <w:szCs w:val="22"/>
+        </w:rPr>
+        <w:t>ed</w:t>
+      </w:r>
+      <w:r>
+        <w:rPr>
+          <w:sz w:val="20"/>
+          <w:szCs w:val="22"/>
+        </w:rPr>
+        <w:t xml:space="preserve"> is 26,124 files, totalling 31.4GB. At the time of writing</w:t>
       </w:r>
       <w:r>
         <w:rPr>
@@ -1212,23 +1309,37 @@
           <w:sz w:val="20"/>
           <w:szCs w:val="22"/>
         </w:rPr>
-        <w:t xml:space="preserve">The Fake Govdocs corpus is in a control to understand DROID’s behaviour when thrown completely random material. It is clear from these graphs that neither Siegfried or DROID waste time with unknown files – that is – they identify unknowns quickly. This is useful behaviour to observe. </w:t>
-      </w:r>
-    </w:p>
-    <w:p>
-      <w:pPr>
-        <w:spacing w:line="360" w:lineRule="auto"/>
-        <w:rPr>
-          <w:sz w:val="20"/>
-          <w:szCs w:val="22"/>
-        </w:rPr>
-      </w:pPr>
-      <w:r>
-        <w:rPr>
-          <w:sz w:val="20"/>
-          <w:szCs w:val="22"/>
-        </w:rPr>
-        <w:t>With this simulant</w:t>
+        <w:t>The Fake Govdocs corpus is</w:t>
+      </w:r>
+      <w:r>
+        <w:rPr>
+          <w:sz w:val="20"/>
+          <w:szCs w:val="22"/>
+        </w:rPr>
+        <w:t xml:space="preserve"> a control to understand DROID’s behaviour when thrown completely random material. It is clear from these graphs that neither Siegfried or DROID waste time with unknown files – that is – they identify unknowns quickly. This is useful behaviour to observe. </w:t>
+      </w:r>
+    </w:p>
+    <w:p>
+      <w:pPr>
+        <w:spacing w:line="360" w:lineRule="auto"/>
+        <w:rPr>
+          <w:sz w:val="20"/>
+          <w:szCs w:val="22"/>
+        </w:rPr>
+      </w:pPr>
+      <w:r>
+        <w:rPr>
+          <w:sz w:val="20"/>
+          <w:szCs w:val="22"/>
+        </w:rPr>
+        <w:t>With the</w:t>
+      </w:r>
+      <w:r>
+        <w:rPr>
+          <w:sz w:val="20"/>
+          <w:szCs w:val="22"/>
+        </w:rPr>
+        <w:t xml:space="preserve"> simulant</w:t>
       </w:r>
       <w:r>
         <w:rPr>
@@ -1240,6 +1351,65 @@
     </w:p>
     <w:p>
       <w:pPr>
+        <w:spacing w:line="360" w:lineRule="auto"/>
+        <w:rPr>
+          <w:sz w:val="20"/>
+          <w:szCs w:val="22"/>
+        </w:rPr>
+      </w:pPr>
+      <w:r>
+        <w:rPr>
+          <w:sz w:val="20"/>
+          <w:szCs w:val="22"/>
+        </w:rPr>
+        <w:lastRenderedPageBreak/>
+        <w:t xml:space="preserve">This test </w:t>
+      </w:r>
+      <w:r>
+        <w:rPr>
+          <w:sz w:val="20"/>
+          <w:szCs w:val="22"/>
+        </w:rPr>
+        <w:t>demonstrates</w:t>
+      </w:r>
+      <w:r>
+        <w:rPr>
+          <w:sz w:val="20"/>
+          <w:szCs w:val="22"/>
+        </w:rPr>
+        <w:t xml:space="preserve"> that only a small amount of time is spent with </w:t>
+      </w:r>
+      <w:r>
+        <w:rPr>
+          <w:sz w:val="20"/>
+          <w:szCs w:val="22"/>
+        </w:rPr>
+        <w:t>setup of the</w:t>
+      </w:r>
+      <w:r>
+        <w:rPr>
+          <w:sz w:val="20"/>
+          <w:szCs w:val="22"/>
+        </w:rPr>
+        <w:t xml:space="preserve"> Java Virtual Machine and </w:t>
+      </w:r>
+      <w:r>
+        <w:rPr>
+          <w:sz w:val="20"/>
+          <w:szCs w:val="22"/>
+        </w:rPr>
+        <w:t xml:space="preserve">DROID </w:t>
+      </w:r>
+      <w:r>
+        <w:rPr>
+          <w:sz w:val="20"/>
+          <w:szCs w:val="22"/>
+        </w:rPr>
+        <w:t>profile setup.</w:t>
+      </w:r>
+    </w:p>
+    <w:p>
+      <w:pPr>
         <w:pStyle w:val="Heading4"/>
         <w:rPr>
           <w:color w:val="404040"/>
@@ -1249,7 +1419,6 @@
         <w:rPr>
           <w:color w:val="404040"/>
         </w:rPr>
-        <w:lastRenderedPageBreak/>
         <w:t xml:space="preserve">WAVE File </w:t>
       </w:r>
       <w:r>
@@ -1336,7 +1505,35 @@
           <w:sz w:val="20"/>
           <w:szCs w:val="22"/>
         </w:rPr>
-        <w:t>DROID is 16 times slower than the checksum algorithms without a maximum byte scan setting. These data points skew the results data so to see DROID’s performance better in the other configurations we have to remove them:</w:t>
+        <w:t xml:space="preserve">DROID is 16 times slower than the checksum </w:t>
+      </w:r>
+      <w:r>
+        <w:rPr>
+          <w:sz w:val="20"/>
+          <w:szCs w:val="22"/>
+        </w:rPr>
+        <w:t>generation process</w:t>
+      </w:r>
+      <w:r>
+        <w:rPr>
+          <w:sz w:val="20"/>
+          <w:szCs w:val="22"/>
+        </w:rPr>
+        <w:t xml:space="preserve"> without a maximum byte scan setting. Th</w:t>
+      </w:r>
+      <w:r>
+        <w:rPr>
+          <w:sz w:val="20"/>
+          <w:szCs w:val="22"/>
+        </w:rPr>
+        <w:t>ese data points skew the result</w:t>
+      </w:r>
+      <w:r>
+        <w:rPr>
+          <w:sz w:val="20"/>
+          <w:szCs w:val="22"/>
+        </w:rPr>
+        <w:t xml:space="preserve"> data so to see DROID’s performance better in the other configurations we have to remove them:</w:t>
       </w:r>
     </w:p>
     <w:p>
@@ -1400,7 +1597,7 @@
           <w:sz w:val="20"/>
           <w:szCs w:val="22"/>
         </w:rPr>
-        <w:t>With the DROID NOLIMIT results removed then it is easier to see 10MB and 65535 byte scans next to the checksum generation timings. DROID still takes longer in both modes with a small standard deviation</w:t>
+        <w:t>With the DROID NOLIMIT results removed it is easier to see 10MB and 65535 byte scans next to the checksum generation timings. DROID still takes longer in both modes with a small standard deviation</w:t>
       </w:r>
       <w:r>
         <w:rPr>
@@ -1437,6 +1634,7 @@
           <w:sz w:val="20"/>
           <w:szCs w:val="22"/>
         </w:rPr>
+        <w:lastRenderedPageBreak/>
         <w:t xml:space="preserve">A </w:t>
       </w:r>
       <w:r>
@@ -1467,7 +1665,6 @@
           <w:sz w:val="20"/>
           <w:szCs w:val="22"/>
         </w:rPr>
-        <w:lastRenderedPageBreak/>
         <w:t>Unlike with DROID, the other Siegfried results come in quicker than checksum generation.</w:t>
       </w:r>
     </w:p>
@@ -1604,19 +1801,43 @@
         <w:rPr>
           <w:sz w:val="20"/>
         </w:rPr>
-        <w:t>The purpose of this blog was to understand DROID’s overall speed vs.</w:t>
-      </w:r>
-      <w:r>
-        <w:rPr>
-          <w:sz w:val="20"/>
-        </w:rPr>
-        <w:t xml:space="preserve"> the maximum byte scan value we a</w:t>
-      </w:r>
-      <w:r>
-        <w:rPr>
-          <w:sz w:val="20"/>
-        </w:rPr>
-        <w:t xml:space="preserve">re setting. The tests do allow us to do a little analysis of the impact of a maximum byte scan setting on format identification. The Excel spreadsheet in the </w:t>
+        <w:t xml:space="preserve">The purpose of this blog was to understand DROID’s overall speed </w:t>
+      </w:r>
+      <w:r>
+        <w:rPr>
+          <w:sz w:val="20"/>
+        </w:rPr>
+        <w:t xml:space="preserve">in various modes </w:t>
+      </w:r>
+      <w:r>
+        <w:rPr>
+          <w:sz w:val="20"/>
+        </w:rPr>
+        <w:t>vs.</w:t>
+      </w:r>
+      <w:r>
+        <w:rPr>
+          <w:sz w:val="20"/>
+        </w:rPr>
+        <w:t xml:space="preserve"> </w:t>
+      </w:r>
+      <w:r>
+        <w:rPr>
+          <w:sz w:val="20"/>
+        </w:rPr>
+        <w:t xml:space="preserve">the </w:t>
+      </w:r>
+      <w:r>
+        <w:rPr>
+          <w:sz w:val="20"/>
+        </w:rPr>
+        <w:t>speed of checksum generation.</w:t>
+      </w:r>
+      <w:r>
+        <w:rPr>
+          <w:sz w:val="20"/>
+        </w:rPr>
+        <w:t xml:space="preserve"> The tests do allow us to do a little analysis of the impact of a maximum byte scan setting on format identification. The Excel spreadsheet in the </w:t>
       </w:r>
       <w:hyperlink r:id="rId21">
         <w:r>
@@ -1813,6 +2034,7 @@
         <w:rPr>
           <w:sz w:val="20"/>
         </w:rPr>
+        <w:lastRenderedPageBreak/>
         <w:t xml:space="preserve">An example: OLE2 Compound Document Format objects in NOLIMIT mode vs. 65535 bytes is 50 vs. 80. Knowing a file is OLE2 is not as meaningful as knowing it is, say, Microsoft PowerPoint, Serif PagePlus, or Microsoft Excel. </w:t>
       </w:r>
     </w:p>
@@ -1910,7 +2132,19 @@
         <w:rPr>
           <w:sz w:val="20"/>
         </w:rPr>
-        <w:t xml:space="preserve">t discussed in more detail here. A full comparison by Richard Lehane for these sets is </w:t>
+        <w:t xml:space="preserve">t discussed in more detail here. A full comparison </w:t>
+      </w:r>
+      <w:r>
+        <w:rPr>
+          <w:sz w:val="20"/>
+        </w:rPr>
+        <w:t xml:space="preserve">made </w:t>
+      </w:r>
+      <w:r>
+        <w:rPr>
+          <w:sz w:val="20"/>
+        </w:rPr>
+        <w:t xml:space="preserve">by Richard Lehane for these sets is </w:t>
       </w:r>
       <w:hyperlink r:id="rId24">
         <w:r>
@@ -2019,7 +2253,7 @@
         </w:rPr>
         <w:drawing>
           <wp:inline distT="0" distB="8255" distL="0" distR="0" wp14:anchorId="003FB175" wp14:editId="26878DA1">
-            <wp:extent cx="4194175" cy="4183380"/>
+            <wp:extent cx="3092450" cy="3084489"/>
             <wp:effectExtent l="0" t="0" r="0" b="0"/>
             <wp:docPr id="5" name="Picture 5"/>
             <wp:cNvGraphicFramePr>
@@ -2043,7 +2277,7 @@
                   <pic:spPr bwMode="auto">
                     <a:xfrm>
                       <a:off x="0" y="0"/>
-                      <a:ext cx="4194175" cy="4183380"/>
+                      <a:ext cx="3094317" cy="3086351"/>
                     </a:xfrm>
                     <a:prstGeom prst="rect">
                       <a:avLst/>
@@ -2290,7 +2524,7 @@
         </w:rPr>
         <w:drawing>
           <wp:inline distT="0" distB="1905" distL="0" distR="0" wp14:anchorId="39510ED7" wp14:editId="75B31C8D">
-            <wp:extent cx="3188970" cy="1807845"/>
+            <wp:extent cx="4088423" cy="2317750"/>
             <wp:effectExtent l="0" t="0" r="0" b="0"/>
             <wp:docPr id="6" name="Picture 1"/>
             <wp:cNvGraphicFramePr>
@@ -2314,7 +2548,7 @@
                   <pic:spPr bwMode="auto">
                     <a:xfrm>
                       <a:off x="0" y="0"/>
-                      <a:ext cx="3188970" cy="1807845"/>
+                      <a:ext cx="4090052" cy="2318674"/>
                     </a:xfrm>
                     <a:prstGeom prst="rect">
                       <a:avLst/>
@@ -2326,15 +2560,6 @@
           </wp:inline>
         </w:drawing>
       </w:r>
-    </w:p>
-    <w:p>
-      <w:pPr>
-        <w:spacing w:line="360" w:lineRule="auto"/>
-        <w:rPr>
-          <w:sz w:val="20"/>
-          <w:szCs w:val="22"/>
-        </w:rPr>
-      </w:pPr>
     </w:p>
     <w:p>
       <w:pPr>
@@ -2663,6 +2888,10 @@
         <w:jc w:val="center"/>
       </w:pPr>
       <w:r>
+        <w:rPr>
+          <w:noProof/>
+          <w:lang w:eastAsia="en-NZ"/>
+        </w:rPr>
         <w:drawing>
           <wp:inline distT="0" distB="0" distL="0" distR="0" wp14:anchorId="639A8532" wp14:editId="7B772C59">
             <wp:extent cx="4878184" cy="2852382"/>
@@ -2723,19 +2952,7 @@
         <w:rPr>
           <w:rStyle w:val="Heading5Char"/>
         </w:rPr>
-        <w:t>142</w:t>
-      </w:r>
-      <w:r>
-        <w:rPr>
-          <w:rStyle w:val="Heading5Char"/>
-        </w:rPr>
-        <w:t xml:space="preserve">: </w:t>
-      </w:r>
-      <w:r>
-        <w:rPr>
-          <w:rStyle w:val="Heading5Char"/>
-        </w:rPr>
-        <w:t>No BWF Relationship</w:t>
+        <w:t>142: No BWF Relationship</w:t>
       </w:r>
     </w:p>
     <w:p>
@@ -2746,6 +2963,10 @@
         <w:jc w:val="center"/>
       </w:pPr>
       <w:r>
+        <w:rPr>
+          <w:noProof/>
+          <w:lang w:eastAsia="en-NZ"/>
+        </w:rPr>
         <w:drawing>
           <wp:inline distT="0" distB="0" distL="0" distR="0" wp14:anchorId="1281B7DE" wp14:editId="27DA72AB">
             <wp:extent cx="4899546" cy="2458148"/>
@@ -2805,13 +3026,7 @@
         <w:rPr>
           <w:rStyle w:val="Heading5Char"/>
         </w:rPr>
-        <w:t>143</w:t>
-      </w:r>
-      <w:r>
-        <w:rPr>
-          <w:rStyle w:val="Heading5Char"/>
-        </w:rPr>
-        <w:t>: Lower Priority than BWF</w:t>
+        <w:t>143: Lower Priority than BWF</w:t>
       </w:r>
     </w:p>
     <w:p>
@@ -2898,8 +3113,10 @@
       </w:pPr>
       <w:r>
         <w:rPr>
-          <w:sz w:val="20"/>
-          <w:szCs w:val="22"/>
+          <w:noProof/>
+          <w:sz w:val="20"/>
+          <w:szCs w:val="22"/>
+          <w:lang w:eastAsia="en-NZ"/>
         </w:rPr>
         <w:drawing>
           <wp:inline distT="0" distB="0" distL="0" distR="0" wp14:anchorId="4CF5C85C" wp14:editId="0C144618">
@@ -3165,15 +3382,6 @@
     </w:p>
     <w:p>
       <w:pPr>
-        <w:spacing w:line="360" w:lineRule="auto"/>
-        <w:rPr>
-          <w:sz w:val="20"/>
-          <w:szCs w:val="22"/>
-        </w:rPr>
-      </w:pPr>
-    </w:p>
-    <w:p>
-      <w:pPr>
         <w:pStyle w:val="Heading3"/>
         <w:rPr>
           <w:color w:val="404040"/>
@@ -3886,21 +4094,25 @@
     </w:p>
     <w:p>
       <w:pPr>
-        <w:spacing w:line="360" w:lineRule="auto"/>
-      </w:pPr>
-    </w:p>
-    <w:p>
-      <w:pPr>
         <w:pStyle w:val="Heading3"/>
         <w:rPr>
           <w:color w:val="404040"/>
         </w:rPr>
       </w:pPr>
-      <w:r>
+    </w:p>
+    <w:p>
+      <w:pPr>
+        <w:pStyle w:val="Heading3"/>
         <w:rPr>
           <w:color w:val="404040"/>
         </w:rPr>
-        <w:lastRenderedPageBreak/>
+      </w:pPr>
+      <w:bookmarkStart w:id="0" w:name="_GoBack"/>
+      <w:bookmarkEnd w:id="0"/>
+      <w:r>
+        <w:rPr>
+          <w:color w:val="404040"/>
+        </w:rPr>
         <w:t xml:space="preserve">Epilogue: Just one more thing… </w:t>
       </w:r>
     </w:p>
@@ -3974,16 +4186,7 @@
           <w:sz w:val="20"/>
           <w:szCs w:val="22"/>
         </w:rPr>
-        <w:t>re workflows that need optimizing within the digital preservation life cycle. I simply identified checksum generation and for</w:t>
-      </w:r>
-      <w:bookmarkStart w:id="0" w:name="_GoBack"/>
-      <w:bookmarkEnd w:id="0"/>
-      <w:r>
-        <w:rPr>
-          <w:sz w:val="20"/>
-          <w:szCs w:val="22"/>
-        </w:rPr>
-        <w:t xml:space="preserve">mat identification as one of the first ‘stage bosses’ we need to conquer on the way to better digital preservation systems. </w:t>
+        <w:t xml:space="preserve">re workflows that need optimizing within the digital preservation life cycle. I simply identified checksum generation and format identification as one of the first ‘stage bosses’ we need to conquer on the way to better digital preservation systems. </w:t>
       </w:r>
     </w:p>
     <w:p>
@@ -4122,12 +4325,8 @@
       <w:bookmarkEnd w:id="1"/>
     </w:p>
     <w:sectPr>
-      <w:headerReference w:type="even" r:id="rId45"/>
-      <w:headerReference w:type="default" r:id="rId46"/>
-      <w:footerReference w:type="even" r:id="rId47"/>
-      <w:footerReference w:type="default" r:id="rId48"/>
-      <w:headerReference w:type="first" r:id="rId49"/>
-      <w:footerReference w:type="first" r:id="rId50"/>
+      <w:headerReference w:type="default" r:id="rId45"/>
+      <w:footerReference w:type="default" r:id="rId46"/>
       <w:pgSz w:w="11906" w:h="16838"/>
       <w:pgMar w:top="1440" w:right="1440" w:bottom="1440" w:left="1440" w:header="425" w:footer="635" w:gutter="0"/>
       <w:cols w:space="720"/>
@@ -4165,26 +4364,118 @@
 
 <file path=word/footer1.xml><?xml version="1.0" encoding="utf-8"?>
 <w:ftr xmlns:wpc="http://schemas.microsoft.com/office/word/2010/wordprocessingCanvas" xmlns:mc="http://schemas.openxmlformats.org/markup-compatibility/2006" xmlns:o="urn:schemas-microsoft-com:office:office" xmlns:r="http://schemas.openxmlformats.org/officeDocument/2006/relationships" xmlns:m="http://schemas.openxmlformats.org/officeDocument/2006/math" xmlns:v="urn:schemas-microsoft-com:vml" xmlns:wp14="http://schemas.microsoft.com/office/word/2010/wordprocessingDrawing" xmlns:wp="http://schemas.openxmlformats.org/drawingml/2006/wordprocessingDrawing" xmlns:w10="urn:schemas-microsoft-com:office:word" xmlns:w="http://schemas.openxmlformats.org/wordprocessingml/2006/main" xmlns:w14="http://schemas.microsoft.com/office/word/2010/wordml" xmlns:wpg="http://schemas.microsoft.com/office/word/2010/wordprocessingGroup" xmlns:wpi="http://schemas.microsoft.com/office/word/2010/wordprocessingInk" xmlns:wne="http://schemas.microsoft.com/office/word/2006/wordml" xmlns:wps="http://schemas.microsoft.com/office/word/2010/wordprocessingShape" mc:Ignorable="w14 wp14">
-  <w:p>
-    <w:pPr>
-      <w:pStyle w:val="Footer"/>
-    </w:pPr>
-  </w:p>
-</w:ftr>
-</file>
-
-<file path=word/footer2.xml><?xml version="1.0" encoding="utf-8"?>
-<w:ftr xmlns:wpc="http://schemas.microsoft.com/office/word/2010/wordprocessingCanvas" xmlns:mc="http://schemas.openxmlformats.org/markup-compatibility/2006" xmlns:o="urn:schemas-microsoft-com:office:office" xmlns:r="http://schemas.openxmlformats.org/officeDocument/2006/relationships" xmlns:m="http://schemas.openxmlformats.org/officeDocument/2006/math" xmlns:v="urn:schemas-microsoft-com:vml" xmlns:wp14="http://schemas.microsoft.com/office/word/2010/wordprocessingDrawing" xmlns:wp="http://schemas.openxmlformats.org/drawingml/2006/wordprocessingDrawing" xmlns:w10="urn:schemas-microsoft-com:office:word" xmlns:w="http://schemas.openxmlformats.org/wordprocessingml/2006/main" xmlns:w14="http://schemas.microsoft.com/office/word/2010/wordml" xmlns:wpg="http://schemas.microsoft.com/office/word/2010/wordprocessingGroup" xmlns:wpi="http://schemas.microsoft.com/office/word/2010/wordprocessingInk" xmlns:wne="http://schemas.microsoft.com/office/word/2006/wordml" xmlns:wps="http://schemas.microsoft.com/office/word/2010/wordprocessingShape" mc:Ignorable="w14 wp14">
-  <w:p>
-    <w:pPr>
-      <w:pStyle w:val="Footer"/>
-    </w:pPr>
-  </w:p>
-</w:ftr>
-</file>
-
-<file path=word/footer3.xml><?xml version="1.0" encoding="utf-8"?>
-<w:ftr xmlns:wpc="http://schemas.microsoft.com/office/word/2010/wordprocessingCanvas" xmlns:mc="http://schemas.openxmlformats.org/markup-compatibility/2006" xmlns:o="urn:schemas-microsoft-com:office:office" xmlns:r="http://schemas.openxmlformats.org/officeDocument/2006/relationships" xmlns:m="http://schemas.openxmlformats.org/officeDocument/2006/math" xmlns:v="urn:schemas-microsoft-com:vml" xmlns:wp14="http://schemas.microsoft.com/office/word/2010/wordprocessingDrawing" xmlns:wp="http://schemas.openxmlformats.org/drawingml/2006/wordprocessingDrawing" xmlns:w10="urn:schemas-microsoft-com:office:word" xmlns:w="http://schemas.openxmlformats.org/wordprocessingml/2006/main" xmlns:w14="http://schemas.microsoft.com/office/word/2010/wordml" xmlns:wpg="http://schemas.microsoft.com/office/word/2010/wordprocessingGroup" xmlns:wpi="http://schemas.microsoft.com/office/word/2010/wordprocessingInk" xmlns:wne="http://schemas.microsoft.com/office/word/2006/wordml" xmlns:wps="http://schemas.microsoft.com/office/word/2010/wordprocessingShape" mc:Ignorable="w14 wp14">
+  <w:sdt>
+    <w:sdtPr>
+      <w:id w:val="-266769605"/>
+      <w:docPartObj>
+        <w:docPartGallery w:val="Page Numbers (Bottom of Page)"/>
+        <w:docPartUnique/>
+      </w:docPartObj>
+    </w:sdtPr>
+    <w:sdtContent>
+      <w:sdt>
+        <w:sdtPr>
+          <w:id w:val="860082579"/>
+          <w:docPartObj>
+            <w:docPartGallery w:val="Page Numbers (Top of Page)"/>
+            <w:docPartUnique/>
+          </w:docPartObj>
+        </w:sdtPr>
+        <w:sdtContent>
+          <w:p>
+            <w:pPr>
+              <w:pStyle w:val="Footer"/>
+              <w:jc w:val="right"/>
+            </w:pPr>
+            <w:r>
+              <w:t xml:space="preserve">Page </w:t>
+            </w:r>
+            <w:r>
+              <w:rPr>
+                <w:b/>
+                <w:bCs/>
+                <w:sz w:val="24"/>
+              </w:rPr>
+              <w:fldChar w:fldCharType="begin"/>
+            </w:r>
+            <w:r>
+              <w:rPr>
+                <w:b/>
+                <w:bCs/>
+              </w:rPr>
+              <w:instrText xml:space="preserve"> PAGE </w:instrText>
+            </w:r>
+            <w:r>
+              <w:rPr>
+                <w:b/>
+                <w:bCs/>
+                <w:sz w:val="24"/>
+              </w:rPr>
+              <w:fldChar w:fldCharType="separate"/>
+            </w:r>
+            <w:r>
+              <w:rPr>
+                <w:b/>
+                <w:bCs/>
+                <w:noProof/>
+              </w:rPr>
+              <w:t>12</w:t>
+            </w:r>
+            <w:r>
+              <w:rPr>
+                <w:b/>
+                <w:bCs/>
+                <w:sz w:val="24"/>
+              </w:rPr>
+              <w:fldChar w:fldCharType="end"/>
+            </w:r>
+            <w:r>
+              <w:t xml:space="preserve"> of </w:t>
+            </w:r>
+            <w:r>
+              <w:rPr>
+                <w:b/>
+                <w:bCs/>
+                <w:sz w:val="24"/>
+              </w:rPr>
+              <w:fldChar w:fldCharType="begin"/>
+            </w:r>
+            <w:r>
+              <w:rPr>
+                <w:b/>
+                <w:bCs/>
+              </w:rPr>
+              <w:instrText xml:space="preserve"> NUMPAGES  </w:instrText>
+            </w:r>
+            <w:r>
+              <w:rPr>
+                <w:b/>
+                <w:bCs/>
+                <w:sz w:val="24"/>
+              </w:rPr>
+              <w:fldChar w:fldCharType="separate"/>
+            </w:r>
+            <w:r>
+              <w:rPr>
+                <w:b/>
+                <w:bCs/>
+                <w:noProof/>
+              </w:rPr>
+              <w:t>13</w:t>
+            </w:r>
+            <w:r>
+              <w:rPr>
+                <w:b/>
+                <w:bCs/>
+                <w:sz w:val="24"/>
+              </w:rPr>
+              <w:fldChar w:fldCharType="end"/>
+            </w:r>
+          </w:p>
+        </w:sdtContent>
+      </w:sdt>
+    </w:sdtContent>
+  </w:sdt>
   <w:p>
     <w:pPr>
       <w:pStyle w:val="Footer"/>
@@ -4468,29 +4759,9 @@
   <w:p>
     <w:pPr>
       <w:pStyle w:val="Header"/>
-    </w:pPr>
-  </w:p>
-</w:hdr>
-</file>
-
-<file path=word/header2.xml><?xml version="1.0" encoding="utf-8"?>
-<w:hdr xmlns:wpc="http://schemas.microsoft.com/office/word/2010/wordprocessingCanvas" xmlns:mc="http://schemas.openxmlformats.org/markup-compatibility/2006" xmlns:o="urn:schemas-microsoft-com:office:office" xmlns:r="http://schemas.openxmlformats.org/officeDocument/2006/relationships" xmlns:m="http://schemas.openxmlformats.org/officeDocument/2006/math" xmlns:v="urn:schemas-microsoft-com:vml" xmlns:wp14="http://schemas.microsoft.com/office/word/2010/wordprocessingDrawing" xmlns:wp="http://schemas.openxmlformats.org/drawingml/2006/wordprocessingDrawing" xmlns:w10="urn:schemas-microsoft-com:office:word" xmlns:w="http://schemas.openxmlformats.org/wordprocessingml/2006/main" xmlns:w14="http://schemas.microsoft.com/office/word/2010/wordml" xmlns:wpg="http://schemas.microsoft.com/office/word/2010/wordprocessingGroup" xmlns:wpi="http://schemas.microsoft.com/office/word/2010/wordprocessingInk" xmlns:wne="http://schemas.microsoft.com/office/word/2006/wordml" xmlns:wps="http://schemas.microsoft.com/office/word/2010/wordprocessingShape" mc:Ignorable="w14 wp14">
-  <w:p>
-    <w:pPr>
-      <w:pStyle w:val="Header"/>
       <w:tabs>
         <w:tab w:val="right" w:pos="9072"/>
       </w:tabs>
-    </w:pPr>
-  </w:p>
-</w:hdr>
-</file>
-
-<file path=word/header3.xml><?xml version="1.0" encoding="utf-8"?>
-<w:hdr xmlns:wpc="http://schemas.microsoft.com/office/word/2010/wordprocessingCanvas" xmlns:mc="http://schemas.openxmlformats.org/markup-compatibility/2006" xmlns:o="urn:schemas-microsoft-com:office:office" xmlns:r="http://schemas.openxmlformats.org/officeDocument/2006/relationships" xmlns:m="http://schemas.openxmlformats.org/officeDocument/2006/math" xmlns:v="urn:schemas-microsoft-com:vml" xmlns:wp14="http://schemas.microsoft.com/office/word/2010/wordprocessingDrawing" xmlns:wp="http://schemas.openxmlformats.org/drawingml/2006/wordprocessingDrawing" xmlns:w10="urn:schemas-microsoft-com:office:word" xmlns:w="http://schemas.openxmlformats.org/wordprocessingml/2006/main" xmlns:w14="http://schemas.microsoft.com/office/word/2010/wordml" xmlns:wpg="http://schemas.microsoft.com/office/word/2010/wordprocessingGroup" xmlns:wpi="http://schemas.microsoft.com/office/word/2010/wordprocessingInk" xmlns:wne="http://schemas.microsoft.com/office/word/2006/wordml" xmlns:wps="http://schemas.microsoft.com/office/word/2010/wordprocessingShape" mc:Ignorable="w14 wp14">
-  <w:p>
-    <w:pPr>
-      <w:pStyle w:val="Header"/>
     </w:pPr>
   </w:p>
 </w:hdr>
@@ -6175,6 +6446,7 @@
   <w:style w:type="character" w:customStyle="1" w:styleId="FooterChar">
     <w:name w:val="Footer Char"/>
     <w:basedOn w:val="DefaultParagraphFont"/>
+    <w:uiPriority w:val="99"/>
     <w:qFormat/>
     <w:rPr>
       <w:rFonts w:eastAsia="Calibri"/>
@@ -6550,6 +6822,7 @@
   <w:style w:type="paragraph" w:styleId="Footer">
     <w:name w:val="footer"/>
     <w:basedOn w:val="Normal"/>
+    <w:uiPriority w:val="99"/>
     <w:pPr>
       <w:spacing w:before="40" w:after="40"/>
       <w:contextualSpacing/>
@@ -8247,7 +8520,7 @@
 </file>
 
 <file path=customXml/itemProps1.xml><?xml version="1.0" encoding="utf-8"?>
-<ds:datastoreItem xmlns:ds="http://schemas.openxmlformats.org/officeDocument/2006/customXml" ds:itemID="{0B54C2D2-8D11-45E2-9EB2-39251F862139}">
+<ds:datastoreItem xmlns:ds="http://schemas.openxmlformats.org/officeDocument/2006/customXml" ds:itemID="{E5431FFF-9659-45D9-888E-E86F4BB87D0F}">
   <ds:schemaRefs>
     <ds:schemaRef ds:uri="http://schemas.openxmlformats.org/officeDocument/2006/bibliography"/>
   </ds:schemaRefs>

</xml_diff>